<commit_message>
automation core testing and selenium ide
</commit_message>
<xml_diff>
--- a/Manual Testing/Assignments/Module 4/Automation Core Testing.docx
+++ b/Manual Testing/Assignments/Module 4/Automation Core Testing.docx
@@ -1021,80 +1021,71 @@
           <w:sz w:val="40"/>
           <w:szCs w:val="40"/>
         </w:rPr>
-        <w:t xml:space="preserve">Step 2 </w:t>
-      </w:r>
-      <w:proofErr w:type="gramStart"/>
-      <w:r>
-        <w:rPr>
-          <w:sz w:val="40"/>
-          <w:szCs w:val="40"/>
-        </w:rPr>
-        <w:t>-  Playback</w:t>
-      </w:r>
-      <w:proofErr w:type="gramEnd"/>
-      <w:r>
-        <w:rPr>
-          <w:sz w:val="40"/>
-          <w:szCs w:val="40"/>
-        </w:rPr>
-        <w:t xml:space="preserve"> and improve the recorded </w:t>
-      </w:r>
-      <w:proofErr w:type="spellStart"/>
-      <w:r>
-        <w:rPr>
-          <w:sz w:val="40"/>
-          <w:szCs w:val="40"/>
-        </w:rPr>
-        <w:t>vuser</w:t>
-      </w:r>
-      <w:proofErr w:type="spellEnd"/>
-      <w:r>
-        <w:rPr>
-          <w:sz w:val="40"/>
-          <w:szCs w:val="40"/>
-        </w:rPr>
-        <w:t xml:space="preserve"> script.</w:t>
-      </w:r>
-    </w:p>
-    <w:p>
-      <w:pPr>
-        <w:rPr>
-          <w:sz w:val="40"/>
-          <w:szCs w:val="40"/>
-        </w:rPr>
-      </w:pPr>
-      <w:r>
-        <w:rPr>
-          <w:sz w:val="40"/>
-          <w:szCs w:val="40"/>
-        </w:rPr>
-        <w:t>Step 3 – Define and test the different run-time parameters.</w:t>
-      </w:r>
-    </w:p>
-    <w:p>
-      <w:pPr>
-        <w:rPr>
-          <w:sz w:val="40"/>
-          <w:szCs w:val="40"/>
-        </w:rPr>
-      </w:pPr>
-      <w:r>
-        <w:rPr>
-          <w:sz w:val="40"/>
-          <w:szCs w:val="40"/>
-        </w:rPr>
-        <w:t>Step 4- Use the script in a LoadRunner scenario.</w:t>
-      </w:r>
-    </w:p>
-    <w:p>
-      <w:pPr>
-        <w:rPr>
-          <w:sz w:val="40"/>
-          <w:szCs w:val="40"/>
-        </w:rPr>
-      </w:pPr>
+        <w:t>Step 2 -</w:t>
+      </w:r>
       <w:bookmarkStart w:id="0" w:name="_GoBack"/>
       <w:bookmarkEnd w:id="0"/>
+      <w:r>
+        <w:rPr>
+          <w:sz w:val="40"/>
+          <w:szCs w:val="40"/>
+        </w:rPr>
+        <w:t xml:space="preserve"> Playback and improve the recorded </w:t>
+      </w:r>
+      <w:proofErr w:type="spellStart"/>
+      <w:r>
+        <w:rPr>
+          <w:sz w:val="40"/>
+          <w:szCs w:val="40"/>
+        </w:rPr>
+        <w:t>vuser</w:t>
+      </w:r>
+      <w:proofErr w:type="spellEnd"/>
+      <w:r>
+        <w:rPr>
+          <w:sz w:val="40"/>
+          <w:szCs w:val="40"/>
+        </w:rPr>
+        <w:t xml:space="preserve"> script.</w:t>
+      </w:r>
+    </w:p>
+    <w:p>
+      <w:pPr>
+        <w:rPr>
+          <w:sz w:val="40"/>
+          <w:szCs w:val="40"/>
+        </w:rPr>
+      </w:pPr>
+      <w:r>
+        <w:rPr>
+          <w:sz w:val="40"/>
+          <w:szCs w:val="40"/>
+        </w:rPr>
+        <w:t>Step 3 – Define and test the different run-time parameters.</w:t>
+      </w:r>
+    </w:p>
+    <w:p>
+      <w:pPr>
+        <w:rPr>
+          <w:sz w:val="40"/>
+          <w:szCs w:val="40"/>
+        </w:rPr>
+      </w:pPr>
+      <w:r>
+        <w:rPr>
+          <w:sz w:val="40"/>
+          <w:szCs w:val="40"/>
+        </w:rPr>
+        <w:t>Step 4- Use the script in a LoadRunner scenario.</w:t>
+      </w:r>
+    </w:p>
+    <w:p>
+      <w:pPr>
+        <w:rPr>
+          <w:sz w:val="40"/>
+          <w:szCs w:val="40"/>
+        </w:rPr>
+      </w:pPr>
     </w:p>
     <w:p>
       <w:pPr>
@@ -3167,9 +3158,9 @@
     <w:rsid w:val="00394093"/>
     <w:rsid w:val="004245FD"/>
     <w:rsid w:val="00482513"/>
-    <w:rsid w:val="009E2811"/>
     <w:rsid w:val="00A37F0C"/>
     <w:rsid w:val="00BB6171"/>
+    <w:rsid w:val="00C345A2"/>
   </w:rsids>
   <m:mathPr>
     <m:mathFont m:val="Cambria Math"/>

</xml_diff>